<commit_message>
Fixed formatting for "13. Polymorphism"
</commit_message>
<xml_diff>
--- a/Courses/Software-Sciences/Module-1-OOP-New/13-Polymorphism/13-Polymorphism-Exercises.docx
+++ b/Courses/Software-Sciences/Module-1-OOP-New/13-Polymorphism/13-Polymorphism-Exercises.docx
@@ -84,15 +84,6 @@
           <w:t>https://judge.softuni.bg/Contests/3167/Polymorphism</w:t>
         </w:r>
       </w:hyperlink>
-    </w:p>
-    <w:p>
-      <w:pPr>
-        <w:rPr>
-          <w:rStyle w:val="Hyperlink"/>
-          <w:rFonts w:eastAsia="Times New Roman" w:cs="Arial"/>
-          <w:lang w:val="bg-BG"/>
-        </w:rPr>
-      </w:pPr>
     </w:p>
     <w:p>
       <w:pPr>
@@ -414,11 +405,6 @@
           </wp:inline>
         </w:drawing>
       </w:r>
-    </w:p>
-    <w:p>
-      <w:pPr>
-        <w:pStyle w:val="Heading3"/>
-      </w:pPr>
     </w:p>
     <w:p>
       <w:pPr>
@@ -556,11 +542,7 @@
         </w:tc>
       </w:tr>
     </w:tbl>
-    <w:p>
-      <w:pPr>
-        <w:pStyle w:val="Heading3"/>
-      </w:pPr>
-    </w:p>
+    <w:p/>
     <w:p>
       <w:pPr>
         <w:pStyle w:val="Heading3"/>
@@ -986,11 +968,6 @@
           </wp:inline>
         </w:drawing>
       </w:r>
-    </w:p>
-    <w:p>
-      <w:pPr>
-        <w:pStyle w:val="Heading3"/>
-      </w:pPr>
     </w:p>
     <w:p>
       <w:pPr>
@@ -1197,7 +1174,6 @@
     </w:tbl>
     <w:p>
       <w:pPr>
-        <w:pStyle w:val="Heading3"/>
         <w:rPr>
           <w:lang w:val="bg-BG"/>
         </w:rPr>
@@ -1365,19 +1341,6 @@
         <w:pStyle w:val="Heading2"/>
         <w:numPr>
           <w:ilvl w:val="0"/>
-          <w:numId w:val="0"/>
-        </w:numPr>
-        <w:ind w:left="284"/>
-        <w:rPr>
-          <w:lang w:val="bg-BG"/>
-        </w:rPr>
-      </w:pPr>
-    </w:p>
-    <w:p>
-      <w:pPr>
-        <w:pStyle w:val="Heading2"/>
-        <w:numPr>
-          <w:ilvl w:val="0"/>
           <w:numId w:val="13"/>
         </w:numPr>
         <w:ind w:left="284"/>
@@ -1918,7 +1881,6 @@
           <w:lang w:val="bg-BG"/>
         </w:rPr>
       </w:pPr>
-      <w:proofErr w:type="spellStart"/>
       <w:r>
         <w:rPr>
           <w:bCs/>
@@ -1952,15 +1914,7 @@
           <w:bCs/>
           <w:lang w:val="bg-BG"/>
         </w:rPr>
-        <w:t>улация</w:t>
-      </w:r>
-      <w:proofErr w:type="spellEnd"/>
-      <w:r>
-        <w:rPr>
-          <w:bCs/>
-          <w:lang w:val="bg-BG"/>
-        </w:rPr>
-        <w:t xml:space="preserve"> за тези методи</w:t>
+        <w:t>улация за тези методи</w:t>
       </w:r>
     </w:p>
     <w:p>
@@ -2058,28 +2012,335 @@
     <w:p>
       <w:pPr>
         <w:pStyle w:val="Heading2"/>
-        <w:numPr>
-          <w:ilvl w:val="0"/>
-          <w:numId w:val="0"/>
-        </w:numPr>
-        <w:ind w:left="360"/>
-        <w:rPr>
-          <w:lang w:val="bg-BG"/>
-        </w:rPr>
-      </w:pPr>
+        <w:rPr>
+          <w:lang w:val="bg-BG"/>
+        </w:rPr>
+      </w:pPr>
+      <w:r>
+        <w:rPr>
+          <w:lang w:val="bg-BG"/>
+        </w:rPr>
+        <w:t>Превозни средства</w:t>
+      </w:r>
     </w:p>
     <w:p>
       <w:pPr>
-        <w:pStyle w:val="Heading2"/>
-        <w:rPr>
-          <w:lang w:val="bg-BG"/>
-        </w:rPr>
-      </w:pPr>
-      <w:r>
-        <w:rPr>
-          <w:lang w:val="bg-BG"/>
-        </w:rPr>
-        <w:t>Превозни средства</w:t>
+        <w:spacing w:after="0"/>
+        <w:jc w:val="both"/>
+        <w:rPr>
+          <w:bCs/>
+          <w:lang w:val="bg-BG"/>
+        </w:rPr>
+      </w:pPr>
+      <w:r>
+        <w:rPr>
+          <w:lang w:val="bg-BG"/>
+        </w:rPr>
+        <w:t>Напишете програма, която има класове за</w:t>
+      </w:r>
+      <w:r>
+        <w:t xml:space="preserve"> 2 </w:t>
+      </w:r>
+      <w:r>
+        <w:rPr>
+          <w:lang w:val="bg-BG"/>
+        </w:rPr>
+        <w:t>превозни средства</w:t>
+      </w:r>
+      <w:r>
+        <w:t xml:space="preserve"> </w:t>
+      </w:r>
+      <w:r>
+        <w:rPr>
+          <w:noProof/>
+        </w:rPr>
+        <w:t>(</w:t>
+      </w:r>
+      <w:r>
+        <w:rPr>
+          <w:b/>
+        </w:rPr>
+        <w:t>Car</w:t>
+      </w:r>
+      <w:r>
+        <w:t xml:space="preserve"> </w:t>
+      </w:r>
+      <w:r>
+        <w:rPr>
+          <w:lang w:val="bg-BG"/>
+        </w:rPr>
+        <w:t>(кола)</w:t>
+      </w:r>
+      <w:r>
+        <w:t xml:space="preserve"> </w:t>
+      </w:r>
+      <w:r>
+        <w:rPr>
+          <w:lang w:val="bg-BG"/>
+        </w:rPr>
+        <w:t>и</w:t>
+      </w:r>
+      <w:r>
+        <w:t xml:space="preserve"> </w:t>
+      </w:r>
+      <w:r>
+        <w:rPr>
+          <w:b/>
+        </w:rPr>
+        <w:t>Truck</w:t>
+      </w:r>
+      <w:r>
+        <w:rPr>
+          <w:b/>
+          <w:lang w:val="bg-BG"/>
+        </w:rPr>
+        <w:t xml:space="preserve"> </w:t>
+      </w:r>
+      <w:r>
+        <w:rPr>
+          <w:bCs/>
+          <w:lang w:val="bg-BG"/>
+        </w:rPr>
+        <w:t>(камион)</w:t>
+      </w:r>
+      <w:r>
+        <w:rPr>
+          <w:noProof/>
+        </w:rPr>
+        <w:t xml:space="preserve">) </w:t>
+      </w:r>
+      <w:r>
+        <w:rPr>
+          <w:noProof/>
+          <w:lang w:val="bg-BG"/>
+        </w:rPr>
+        <w:t xml:space="preserve">и симулира </w:t>
+      </w:r>
+      <w:r>
+        <w:rPr>
+          <w:b/>
+          <w:bCs/>
+          <w:noProof/>
+          <w:lang w:val="bg-BG"/>
+        </w:rPr>
+        <w:t>каране</w:t>
+      </w:r>
+      <w:r>
+        <w:rPr>
+          <w:noProof/>
+          <w:lang w:val="bg-BG"/>
+        </w:rPr>
+        <w:t xml:space="preserve"> и </w:t>
+      </w:r>
+      <w:r>
+        <w:rPr>
+          <w:b/>
+          <w:bCs/>
+          <w:noProof/>
+          <w:lang w:val="bg-BG"/>
+        </w:rPr>
+        <w:t>зареждане на гориво</w:t>
+      </w:r>
+      <w:r>
+        <w:rPr>
+          <w:noProof/>
+          <w:lang w:val="bg-BG"/>
+        </w:rPr>
+        <w:t xml:space="preserve">. </w:t>
+      </w:r>
+      <w:r>
+        <w:rPr>
+          <w:bCs/>
+          <w:lang w:val="bg-BG"/>
+        </w:rPr>
+        <w:t xml:space="preserve">И колата, и камиона имат </w:t>
+      </w:r>
+      <w:r>
+        <w:rPr>
+          <w:b/>
+          <w:lang w:val="bg-BG"/>
+        </w:rPr>
+        <w:t>количество гориво (</w:t>
+      </w:r>
+      <w:r>
+        <w:rPr>
+          <w:b/>
+        </w:rPr>
+        <w:t>fuel quantity)</w:t>
+      </w:r>
+      <w:r>
+        <w:rPr>
+          <w:bCs/>
+          <w:lang w:val="bg-BG"/>
+        </w:rPr>
+        <w:t xml:space="preserve"> и </w:t>
+      </w:r>
+      <w:r>
+        <w:rPr>
+          <w:b/>
+          <w:lang w:val="bg-BG"/>
+        </w:rPr>
+        <w:t xml:space="preserve">консумация на </w:t>
+      </w:r>
+      <w:r>
+        <w:rPr>
+          <w:bCs/>
+          <w:lang w:val="bg-BG"/>
+        </w:rPr>
+        <w:t xml:space="preserve"> </w:t>
+      </w:r>
+      <w:r>
+        <w:rPr>
+          <w:b/>
+          <w:lang w:val="bg-BG"/>
+        </w:rPr>
+        <w:t>гориво (</w:t>
+      </w:r>
+      <w:r>
+        <w:rPr>
+          <w:b/>
+        </w:rPr>
+        <w:t>fuel consumption)</w:t>
+      </w:r>
+      <w:r>
+        <w:rPr>
+          <w:b/>
+          <w:lang w:val="bg-BG"/>
+        </w:rPr>
+        <w:t xml:space="preserve"> </w:t>
+      </w:r>
+      <w:r>
+        <w:rPr>
+          <w:bCs/>
+          <w:lang w:val="bg-BG"/>
+        </w:rPr>
+        <w:t xml:space="preserve">в литри за км. В допълнение, превозното средство </w:t>
+      </w:r>
+      <w:r>
+        <w:rPr>
+          <w:bCs/>
+          <w:lang w:val="bg-BG"/>
+        </w:rPr>
+        <w:t>може да се</w:t>
+      </w:r>
+      <w:r>
+        <w:rPr>
+          <w:b/>
+          <w:lang w:val="bg-BG"/>
+        </w:rPr>
+        <w:t xml:space="preserve"> кара за определена дистанция</w:t>
+      </w:r>
+      <w:r>
+        <w:rPr>
+          <w:bCs/>
+          <w:lang w:val="bg-BG"/>
+        </w:rPr>
+        <w:t xml:space="preserve"> и да се</w:t>
+      </w:r>
+      <w:r>
+        <w:rPr>
+          <w:b/>
+          <w:lang w:val="bg-BG"/>
+        </w:rPr>
+        <w:t xml:space="preserve"> презарежда</w:t>
+      </w:r>
+      <w:r>
+        <w:rPr>
+          <w:bCs/>
+          <w:lang w:val="bg-BG"/>
+        </w:rPr>
+        <w:t xml:space="preserve">. Тъй като е лято, и двете превозни средства използват климатик и тяхната </w:t>
+      </w:r>
+      <w:r>
+        <w:rPr>
+          <w:b/>
+          <w:lang w:val="bg-BG"/>
+        </w:rPr>
+        <w:t xml:space="preserve">консумация на гориво </w:t>
+      </w:r>
+      <w:r>
+        <w:rPr>
+          <w:bCs/>
+          <w:lang w:val="bg-BG"/>
+        </w:rPr>
+        <w:t xml:space="preserve">за км се </w:t>
+      </w:r>
+      <w:r>
+        <w:rPr>
+          <w:b/>
+          <w:lang w:val="bg-BG"/>
+        </w:rPr>
+        <w:t xml:space="preserve">увеличава </w:t>
+      </w:r>
+      <w:r>
+        <w:rPr>
+          <w:bCs/>
+          <w:lang w:val="bg-BG"/>
+        </w:rPr>
+        <w:t xml:space="preserve">с </w:t>
+      </w:r>
+      <w:r>
+        <w:rPr>
+          <w:b/>
+          <w:lang w:val="bg-BG"/>
+        </w:rPr>
+        <w:t>0.9</w:t>
+      </w:r>
+      <w:r>
+        <w:rPr>
+          <w:bCs/>
+          <w:lang w:val="bg-BG"/>
+        </w:rPr>
+        <w:t xml:space="preserve"> литра за </w:t>
+      </w:r>
+      <w:r>
+        <w:rPr>
+          <w:b/>
+          <w:lang w:val="bg-BG"/>
+        </w:rPr>
+        <w:t>колата</w:t>
+      </w:r>
+      <w:r>
+        <w:rPr>
+          <w:bCs/>
+          <w:lang w:val="bg-BG"/>
+        </w:rPr>
+        <w:t xml:space="preserve"> и с </w:t>
+      </w:r>
+      <w:r>
+        <w:rPr>
+          <w:b/>
+          <w:lang w:val="bg-BG"/>
+        </w:rPr>
+        <w:t xml:space="preserve">1.6 </w:t>
+      </w:r>
+      <w:r>
+        <w:rPr>
+          <w:bCs/>
+          <w:lang w:val="bg-BG"/>
+        </w:rPr>
+        <w:t xml:space="preserve">литра за </w:t>
+      </w:r>
+      <w:r>
+        <w:rPr>
+          <w:b/>
+          <w:lang w:val="bg-BG"/>
+        </w:rPr>
+        <w:t>камиона</w:t>
+      </w:r>
+      <w:r>
+        <w:rPr>
+          <w:bCs/>
+          <w:lang w:val="bg-BG"/>
+        </w:rPr>
+        <w:t>.</w:t>
+      </w:r>
+      <w:r>
+        <w:rPr>
+          <w:bCs/>
+          <w:lang w:val="bg-BG"/>
+        </w:rPr>
+        <w:t xml:space="preserve"> </w:t>
       </w:r>
     </w:p>
     <w:p>
@@ -2093,307 +2354,59 @@
       </w:pPr>
       <w:r>
         <w:rPr>
-          <w:lang w:val="bg-BG"/>
-        </w:rPr>
-        <w:t>Напишете програма, която има класове за</w:t>
-      </w:r>
-      <w:r>
-        <w:t xml:space="preserve"> 2 </w:t>
-      </w:r>
-      <w:r>
-        <w:rPr>
-          <w:lang w:val="bg-BG"/>
-        </w:rPr>
-        <w:t>превозни средства</w:t>
-      </w:r>
-      <w:r>
-        <w:t xml:space="preserve"> </w:t>
-      </w:r>
-      <w:r>
-        <w:rPr>
-          <w:noProof/>
-        </w:rPr>
-        <w:t>(</w:t>
-      </w:r>
-      <w:r>
-        <w:rPr>
-          <w:b/>
-        </w:rPr>
-        <w:t>Car</w:t>
-      </w:r>
-      <w:r>
-        <w:t xml:space="preserve"> </w:t>
-      </w:r>
-      <w:r>
-        <w:rPr>
-          <w:lang w:val="bg-BG"/>
-        </w:rPr>
-        <w:t>(кола)</w:t>
-      </w:r>
-      <w:r>
-        <w:t xml:space="preserve"> </w:t>
-      </w:r>
-      <w:r>
-        <w:rPr>
-          <w:lang w:val="bg-BG"/>
-        </w:rPr>
-        <w:t>и</w:t>
-      </w:r>
-      <w:r>
-        <w:t xml:space="preserve"> </w:t>
-      </w:r>
-      <w:r>
-        <w:rPr>
-          <w:b/>
-        </w:rPr>
-        <w:t>Truck</w:t>
-      </w:r>
-      <w:r>
-        <w:rPr>
-          <w:b/>
-          <w:lang w:val="bg-BG"/>
-        </w:rPr>
-        <w:t xml:space="preserve"> </w:t>
-      </w:r>
-      <w:r>
-        <w:rPr>
-          <w:bCs/>
-          <w:lang w:val="bg-BG"/>
-        </w:rPr>
-        <w:t>(камион)</w:t>
-      </w:r>
-      <w:r>
-        <w:rPr>
-          <w:noProof/>
-        </w:rPr>
-        <w:t xml:space="preserve">) </w:t>
-      </w:r>
-      <w:r>
-        <w:rPr>
-          <w:noProof/>
-          <w:lang w:val="bg-BG"/>
-        </w:rPr>
-        <w:t xml:space="preserve">и симулира </w:t>
-      </w:r>
-      <w:r>
-        <w:rPr>
-          <w:b/>
-          <w:bCs/>
-          <w:noProof/>
-          <w:lang w:val="bg-BG"/>
-        </w:rPr>
-        <w:t>каране</w:t>
-      </w:r>
-      <w:r>
-        <w:rPr>
-          <w:noProof/>
-          <w:lang w:val="bg-BG"/>
-        </w:rPr>
-        <w:t xml:space="preserve"> и </w:t>
-      </w:r>
-      <w:r>
-        <w:rPr>
-          <w:b/>
-          <w:bCs/>
-          <w:noProof/>
-          <w:lang w:val="bg-BG"/>
-        </w:rPr>
-        <w:t>зареждане на гориво</w:t>
-      </w:r>
-      <w:r>
-        <w:rPr>
-          <w:noProof/>
-          <w:lang w:val="bg-BG"/>
-        </w:rPr>
-        <w:t xml:space="preserve">. </w:t>
-      </w:r>
-      <w:r>
-        <w:rPr>
-          <w:bCs/>
-          <w:lang w:val="bg-BG"/>
-        </w:rPr>
-        <w:t xml:space="preserve">И колата, и камиона имат </w:t>
-      </w:r>
-      <w:r>
-        <w:rPr>
-          <w:b/>
-          <w:lang w:val="bg-BG"/>
-        </w:rPr>
-        <w:t>количество гориво (</w:t>
-      </w:r>
-      <w:r>
-        <w:rPr>
-          <w:b/>
-        </w:rPr>
-        <w:t>fuel quantity)</w:t>
-      </w:r>
-      <w:r>
-        <w:rPr>
-          <w:bCs/>
-          <w:lang w:val="bg-BG"/>
-        </w:rPr>
-        <w:t xml:space="preserve"> и </w:t>
-      </w:r>
-      <w:r>
-        <w:rPr>
-          <w:b/>
-          <w:lang w:val="bg-BG"/>
-        </w:rPr>
-        <w:t xml:space="preserve">консумация на </w:t>
-      </w:r>
-      <w:r>
-        <w:rPr>
-          <w:bCs/>
-          <w:lang w:val="bg-BG"/>
-        </w:rPr>
-        <w:t xml:space="preserve"> </w:t>
-      </w:r>
-      <w:r>
-        <w:rPr>
-          <w:b/>
-          <w:lang w:val="bg-BG"/>
-        </w:rPr>
-        <w:t>гориво (</w:t>
-      </w:r>
-      <w:r>
-        <w:rPr>
-          <w:b/>
-        </w:rPr>
-        <w:t>fuel consumption)</w:t>
-      </w:r>
-      <w:r>
-        <w:rPr>
-          <w:b/>
-          <w:lang w:val="bg-BG"/>
-        </w:rPr>
-        <w:t xml:space="preserve"> </w:t>
-      </w:r>
-      <w:r>
-        <w:rPr>
-          <w:bCs/>
-          <w:lang w:val="bg-BG"/>
-        </w:rPr>
-        <w:t xml:space="preserve">в литри за км. В допълнение, превозното средство </w:t>
-      </w:r>
-      <w:r>
-        <w:rPr>
-          <w:bCs/>
-          <w:lang w:val="bg-BG"/>
-        </w:rPr>
-        <w:t>може да се</w:t>
-      </w:r>
-      <w:r>
-        <w:rPr>
-          <w:b/>
-          <w:lang w:val="bg-BG"/>
-        </w:rPr>
-        <w:t xml:space="preserve"> кара за определена </w:t>
-      </w:r>
-      <w:r>
-        <w:rPr>
-          <w:b/>
-          <w:lang w:val="bg-BG"/>
-        </w:rPr>
-        <w:lastRenderedPageBreak/>
-        <w:t>дистанция</w:t>
-      </w:r>
-      <w:r>
-        <w:rPr>
-          <w:bCs/>
-          <w:lang w:val="bg-BG"/>
-        </w:rPr>
-        <w:t xml:space="preserve"> и да се</w:t>
-      </w:r>
-      <w:r>
-        <w:rPr>
-          <w:b/>
-          <w:lang w:val="bg-BG"/>
-        </w:rPr>
-        <w:t xml:space="preserve"> презарежда</w:t>
-      </w:r>
-      <w:r>
-        <w:rPr>
-          <w:bCs/>
-          <w:lang w:val="bg-BG"/>
-        </w:rPr>
-        <w:t xml:space="preserve">. Тъй като е лято, и двете превозни средства използват климатик и тяхната </w:t>
-      </w:r>
-      <w:r>
-        <w:rPr>
-          <w:b/>
-          <w:lang w:val="bg-BG"/>
-        </w:rPr>
-        <w:t xml:space="preserve">консумация на гориво </w:t>
-      </w:r>
-      <w:r>
-        <w:rPr>
-          <w:bCs/>
-          <w:lang w:val="bg-BG"/>
-        </w:rPr>
-        <w:t xml:space="preserve">за км се </w:t>
-      </w:r>
-      <w:r>
-        <w:rPr>
-          <w:b/>
-          <w:lang w:val="bg-BG"/>
-        </w:rPr>
-        <w:t xml:space="preserve">увеличава </w:t>
-      </w:r>
-      <w:r>
-        <w:rPr>
-          <w:bCs/>
-          <w:lang w:val="bg-BG"/>
-        </w:rPr>
-        <w:t xml:space="preserve">с </w:t>
-      </w:r>
-      <w:r>
-        <w:rPr>
-          <w:b/>
-          <w:lang w:val="bg-BG"/>
-        </w:rPr>
-        <w:t>0.9</w:t>
-      </w:r>
-      <w:r>
-        <w:rPr>
-          <w:bCs/>
-          <w:lang w:val="bg-BG"/>
-        </w:rPr>
-        <w:t xml:space="preserve"> литра за </w:t>
-      </w:r>
-      <w:r>
-        <w:rPr>
-          <w:b/>
-          <w:lang w:val="bg-BG"/>
-        </w:rPr>
-        <w:t>колата</w:t>
-      </w:r>
-      <w:r>
-        <w:rPr>
-          <w:bCs/>
-          <w:lang w:val="bg-BG"/>
-        </w:rPr>
-        <w:t xml:space="preserve"> и с </w:t>
-      </w:r>
-      <w:r>
-        <w:rPr>
-          <w:b/>
-          <w:lang w:val="bg-BG"/>
-        </w:rPr>
-        <w:t xml:space="preserve">1.6 </w:t>
-      </w:r>
-      <w:r>
-        <w:rPr>
-          <w:bCs/>
-          <w:lang w:val="bg-BG"/>
-        </w:rPr>
-        <w:t xml:space="preserve">литра за </w:t>
-      </w:r>
-      <w:r>
-        <w:rPr>
-          <w:b/>
-          <w:lang w:val="bg-BG"/>
-        </w:rPr>
-        <w:t>камиона</w:t>
+          <w:bCs/>
+          <w:lang w:val="bg-BG"/>
+        </w:rPr>
+        <w:t xml:space="preserve">Освен това </w:t>
+      </w:r>
+      <w:r>
+        <w:rPr>
+          <w:b/>
+          <w:lang w:val="bg-BG"/>
+        </w:rPr>
+        <w:t>камионът</w:t>
+      </w:r>
+      <w:r>
+        <w:rPr>
+          <w:bCs/>
+          <w:lang w:val="bg-BG"/>
+        </w:rPr>
+        <w:t xml:space="preserve"> има малка дупка в своя резервоар и когато се </w:t>
+      </w:r>
+      <w:r>
+        <w:rPr>
+          <w:b/>
+          <w:lang w:val="bg-BG"/>
+        </w:rPr>
+        <w:t>презареди</w:t>
+      </w:r>
+      <w:r>
+        <w:rPr>
+          <w:bCs/>
+          <w:lang w:val="bg-BG"/>
+        </w:rPr>
+        <w:t xml:space="preserve">, запазва </w:t>
+      </w:r>
+      <w:r>
+        <w:rPr>
+          <w:b/>
+          <w:lang w:val="bg-BG"/>
+        </w:rPr>
+        <w:t xml:space="preserve">само 95 </w:t>
+      </w:r>
+      <w:r>
+        <w:rPr>
+          <w:bCs/>
+          <w:lang w:val="bg-BG"/>
+        </w:rPr>
+        <w:t xml:space="preserve">от даденото </w:t>
+      </w:r>
+      <w:r>
+        <w:rPr>
+          <w:b/>
+          <w:lang w:val="bg-BG"/>
+        </w:rPr>
+        <w:t>гориво</w:t>
       </w:r>
       <w:r>
         <w:rPr>
@@ -2401,13 +2414,6 @@
           <w:lang w:val="bg-BG"/>
         </w:rPr>
         <w:t>.</w:t>
-      </w:r>
-      <w:r>
-        <w:rPr>
-          <w:bCs/>
-          <w:lang w:val="bg-BG"/>
-        </w:rPr>
-        <w:t xml:space="preserve"> </w:t>
       </w:r>
     </w:p>
     <w:p>
@@ -2416,150 +2422,55 @@
         <w:jc w:val="both"/>
         <w:rPr>
           <w:bCs/>
-          <w:lang w:val="bg-BG"/>
-        </w:rPr>
-      </w:pPr>
-      <w:r>
-        <w:rPr>
-          <w:bCs/>
-          <w:lang w:val="bg-BG"/>
-        </w:rPr>
-        <w:t xml:space="preserve">Освен това </w:t>
-      </w:r>
-      <w:r>
-        <w:rPr>
-          <w:b/>
-          <w:lang w:val="bg-BG"/>
-        </w:rPr>
-        <w:t>камионът</w:t>
-      </w:r>
-      <w:r>
-        <w:rPr>
-          <w:bCs/>
-          <w:lang w:val="bg-BG"/>
-        </w:rPr>
-        <w:t xml:space="preserve"> има малка дупка в своя резервоар и когато се </w:t>
-      </w:r>
-      <w:r>
-        <w:rPr>
-          <w:b/>
-          <w:lang w:val="bg-BG"/>
-        </w:rPr>
-        <w:t>презареди</w:t>
-      </w:r>
-      <w:r>
-        <w:rPr>
-          <w:bCs/>
-          <w:lang w:val="bg-BG"/>
-        </w:rPr>
-        <w:t xml:space="preserve">, запазва </w:t>
-      </w:r>
-      <w:r>
-        <w:rPr>
-          <w:b/>
-          <w:lang w:val="bg-BG"/>
-        </w:rPr>
-        <w:t xml:space="preserve">само 95 </w:t>
-      </w:r>
-      <w:r>
-        <w:rPr>
-          <w:bCs/>
-          <w:lang w:val="bg-BG"/>
-        </w:rPr>
-        <w:t xml:space="preserve">от даденото </w:t>
-      </w:r>
-      <w:r>
-        <w:rPr>
-          <w:b/>
-          <w:lang w:val="bg-BG"/>
-        </w:rPr>
-        <w:t>гориво</w:t>
-      </w:r>
-      <w:r>
-        <w:rPr>
-          <w:bCs/>
-          <w:lang w:val="bg-BG"/>
-        </w:rPr>
-        <w:t>.</w:t>
+          <w:noProof/>
+          <w:lang w:val="bg-BG"/>
+        </w:rPr>
+      </w:pPr>
+      <w:r>
+        <w:rPr>
+          <w:bCs/>
+          <w:lang w:val="bg-BG"/>
+        </w:rPr>
+        <w:lastRenderedPageBreak/>
+        <w:t xml:space="preserve">Ако превозното средство </w:t>
+      </w:r>
+      <w:r>
+        <w:rPr>
+          <w:b/>
+          <w:lang w:val="bg-BG"/>
+        </w:rPr>
+        <w:t xml:space="preserve">не може </w:t>
+      </w:r>
+      <w:r>
+        <w:rPr>
+          <w:bCs/>
+          <w:lang w:val="bg-BG"/>
+        </w:rPr>
+        <w:t xml:space="preserve">да измине дадената дистанция, </w:t>
+      </w:r>
+      <w:r>
+        <w:rPr>
+          <w:b/>
+          <w:lang w:val="bg-BG"/>
+        </w:rPr>
+        <w:t xml:space="preserve">не променяйте </w:t>
+      </w:r>
+      <w:r>
+        <w:rPr>
+          <w:bCs/>
+          <w:lang w:val="bg-BG"/>
+        </w:rPr>
+        <w:t>наличното гориво.</w:t>
       </w:r>
     </w:p>
     <w:p>
       <w:pPr>
-        <w:spacing w:after="0"/>
-        <w:jc w:val="both"/>
-        <w:rPr>
-          <w:bCs/>
-          <w:noProof/>
-          <w:lang w:val="bg-BG"/>
-        </w:rPr>
-      </w:pPr>
-      <w:r>
-        <w:rPr>
-          <w:bCs/>
-          <w:lang w:val="bg-BG"/>
-        </w:rPr>
-        <w:t xml:space="preserve">Ако превозното средство </w:t>
-      </w:r>
-      <w:r>
-        <w:rPr>
-          <w:b/>
-          <w:lang w:val="bg-BG"/>
-        </w:rPr>
-        <w:t xml:space="preserve">не може </w:t>
-      </w:r>
-      <w:r>
-        <w:rPr>
-          <w:bCs/>
-          <w:lang w:val="bg-BG"/>
-        </w:rPr>
-        <w:t xml:space="preserve">да измине дадената дистанция, </w:t>
-      </w:r>
-      <w:r>
-        <w:rPr>
-          <w:b/>
-          <w:lang w:val="bg-BG"/>
-        </w:rPr>
-        <w:t xml:space="preserve">не променяйте </w:t>
-      </w:r>
-      <w:r>
-        <w:rPr>
-          <w:bCs/>
-          <w:lang w:val="bg-BG"/>
-        </w:rPr>
-        <w:t>наличното гориво.</w:t>
-      </w:r>
-    </w:p>
-    <w:p>
-      <w:pPr>
-        <w:spacing w:after="0"/>
-        <w:jc w:val="both"/>
-        <w:rPr>
-          <w:lang w:val="bg-BG"/>
-        </w:rPr>
-      </w:pPr>
-      <w:r>
-        <w:t>.</w:t>
-      </w:r>
-    </w:p>
-    <w:p>
-      <w:pPr>
         <w:pStyle w:val="Heading3"/>
-        <w:spacing w:before="0" w:after="0"/>
-        <w:jc w:val="both"/>
-        <w:rPr>
-          <w:rStyle w:val="Heading3Char"/>
-          <w:b/>
-          <w:bCs/>
-          <w:lang w:val="bg-BG"/>
-        </w:rPr>
-      </w:pPr>
-      <w:r>
-        <w:rPr>
-          <w:rStyle w:val="Heading3Char"/>
-          <w:b/>
-          <w:bCs/>
-          <w:lang w:val="bg-BG"/>
-        </w:rPr>
+        <w:rPr>
+          <w:lang w:val="bg-BG"/>
+        </w:rPr>
+      </w:pPr>
+      <w:r>
         <w:t>Вход</w:t>
       </w:r>
     </w:p>
@@ -2971,34 +2882,11 @@
     <w:p>
       <w:pPr>
         <w:pStyle w:val="Heading3"/>
-        <w:spacing w:before="0" w:after="0"/>
-        <w:jc w:val="both"/>
-        <w:rPr>
-          <w:rStyle w:val="Heading3Char"/>
-          <w:b/>
-          <w:bCs/>
-        </w:rPr>
-      </w:pPr>
-    </w:p>
-    <w:p>
-      <w:pPr>
-        <w:pStyle w:val="Heading3"/>
-        <w:spacing w:before="0" w:after="0"/>
-        <w:jc w:val="both"/>
-        <w:rPr>
-          <w:rStyle w:val="Heading3Char"/>
-          <w:b/>
-          <w:bCs/>
-          <w:lang w:val="bg-BG"/>
-        </w:rPr>
-      </w:pPr>
-      <w:r>
-        <w:rPr>
-          <w:rStyle w:val="Heading3Char"/>
-          <w:b/>
-          <w:bCs/>
-          <w:lang w:val="bg-BG"/>
-        </w:rPr>
+        <w:rPr>
+          <w:lang w:val="bg-BG"/>
+        </w:rPr>
+      </w:pPr>
+      <w:r>
         <w:t>Изход</w:t>
       </w:r>
     </w:p>
@@ -3368,21 +3256,11 @@
     <w:p>
       <w:pPr>
         <w:pStyle w:val="Heading3"/>
-        <w:spacing w:before="0"/>
-      </w:pPr>
-    </w:p>
-    <w:p>
-      <w:pPr>
-        <w:pStyle w:val="Heading3"/>
-        <w:spacing w:before="0"/>
-        <w:rPr>
-          <w:lang w:val="bg-BG"/>
-        </w:rPr>
-      </w:pPr>
-      <w:r>
-        <w:rPr>
-          <w:lang w:val="bg-BG"/>
-        </w:rPr>
+        <w:rPr>
+          <w:lang w:val="bg-BG"/>
+        </w:rPr>
+      </w:pPr>
+      <w:r>
         <w:t>Примери</w:t>
       </w:r>
     </w:p>
@@ -4425,7 +4303,6 @@
         <w:rPr>
           <w:lang w:val="bg-BG"/>
         </w:rPr>
-        <w:lastRenderedPageBreak/>
         <w:t xml:space="preserve">Разширение на </w:t>
       </w:r>
       <w:r>
@@ -4434,6 +4311,7 @@
     </w:p>
     <w:p>
       <w:pPr>
+        <w:spacing w:before="120" w:after="200"/>
         <w:jc w:val="both"/>
         <w:rPr>
           <w:bCs/>
@@ -4490,7 +4368,14 @@
         <w:rPr>
           <w:lang w:val="bg-BG"/>
         </w:rPr>
-        <w:t>добавете ново свойство – капацитет на резервоара (</w:t>
+        <w:t xml:space="preserve">добавете ново свойство – капацитет на </w:t>
+      </w:r>
+      <w:r>
+        <w:rPr>
+          <w:lang w:val="bg-BG"/>
+        </w:rPr>
+        <w:lastRenderedPageBreak/>
+        <w:t>резервоара (</w:t>
       </w:r>
       <w:r>
         <w:rPr>
@@ -4557,11 +4442,185 @@
     </w:p>
     <w:p>
       <w:pPr>
+        <w:spacing w:after="200"/>
         <w:jc w:val="both"/>
-      </w:pPr>
+        <w:rPr>
+          <w:b/>
+          <w:bCs/>
+          <w:lang w:val="bg-BG"/>
+        </w:rPr>
+      </w:pPr>
+      <w:r>
+        <w:rPr>
+          <w:lang w:val="bg-BG"/>
+        </w:rPr>
+        <w:t xml:space="preserve">Ако </w:t>
+      </w:r>
+      <w:r>
+        <w:rPr>
+          <w:b/>
+          <w:bCs/>
+          <w:lang w:val="bg-BG"/>
+        </w:rPr>
+        <w:t xml:space="preserve">горивото за презареждане </w:t>
+      </w:r>
+      <w:r>
+        <w:rPr>
+          <w:lang w:val="bg-BG"/>
+        </w:rPr>
+        <w:t xml:space="preserve">е </w:t>
+      </w:r>
+      <w:r>
+        <w:rPr>
+          <w:b/>
+          <w:bCs/>
+          <w:lang w:val="bg-BG"/>
+        </w:rPr>
+        <w:t xml:space="preserve">повече </w:t>
+      </w:r>
+      <w:r>
+        <w:rPr>
+          <w:lang w:val="bg-BG"/>
+        </w:rPr>
+        <w:t xml:space="preserve">от наличното пространство, </w:t>
+      </w:r>
+      <w:r>
+        <w:rPr>
+          <w:b/>
+          <w:bCs/>
+          <w:lang w:val="bg-BG"/>
+        </w:rPr>
+        <w:t xml:space="preserve">отпечатайте </w:t>
+      </w:r>
+      <w:r>
+        <w:rPr>
+          <w:rFonts w:ascii="Consolas" w:eastAsia="SimSun" w:hAnsi="Consolas"/>
+          <w:b/>
+          <w:noProof/>
+          <w:color w:val="000000" w:themeColor="text1"/>
+        </w:rPr>
+        <w:t>"</w:t>
+      </w:r>
+      <w:r>
+        <w:rPr>
+          <w:b/>
+        </w:rPr>
+        <w:t>Cannot fit {fuel amount} fuel in the tank</w:t>
+      </w:r>
+      <w:r>
+        <w:rPr>
+          <w:rFonts w:ascii="Consolas" w:eastAsia="SimSun" w:hAnsi="Consolas"/>
+          <w:b/>
+          <w:noProof/>
+          <w:color w:val="000000" w:themeColor="text1"/>
+        </w:rPr>
+        <w:t>"</w:t>
+      </w:r>
+      <w:r>
+        <w:t xml:space="preserve"> </w:t>
+      </w:r>
+      <w:r>
+        <w:rPr>
+          <w:lang w:val="bg-BG"/>
+        </w:rPr>
+        <w:t xml:space="preserve">и </w:t>
+      </w:r>
+      <w:r>
+        <w:rPr>
+          <w:b/>
+          <w:bCs/>
+          <w:lang w:val="bg-BG"/>
+        </w:rPr>
+        <w:t xml:space="preserve">не добавяйте никакво гориво </w:t>
+      </w:r>
+      <w:r>
+        <w:rPr>
+          <w:lang w:val="bg-BG"/>
+        </w:rPr>
+        <w:t xml:space="preserve">към резервоара на превозното средство. Ако се направи опит да се </w:t>
+      </w:r>
+      <w:r>
+        <w:rPr>
+          <w:b/>
+          <w:bCs/>
+          <w:lang w:val="bg-BG"/>
+        </w:rPr>
+        <w:t>създаде</w:t>
+      </w:r>
+      <w:r>
+        <w:rPr>
+          <w:b/>
+          <w:bCs/>
+          <w:lang w:val="bg-BG"/>
+        </w:rPr>
+        <w:t xml:space="preserve"> </w:t>
+      </w:r>
+      <w:r>
+        <w:rPr>
+          <w:lang w:val="bg-BG"/>
+        </w:rPr>
+        <w:t xml:space="preserve">превозно средство с гориво, </w:t>
+      </w:r>
+      <w:r>
+        <w:rPr>
+          <w:b/>
+          <w:bCs/>
+          <w:lang w:val="bg-BG"/>
+        </w:rPr>
+        <w:t>повече</w:t>
+      </w:r>
+      <w:r>
+        <w:rPr>
+          <w:lang w:val="bg-BG"/>
+        </w:rPr>
+        <w:t xml:space="preserve"> от капацитета на </w:t>
+      </w:r>
+      <w:r>
+        <w:rPr>
+          <w:lang w:val="bg-BG"/>
+        </w:rPr>
+        <w:t xml:space="preserve">резервоара, го </w:t>
+      </w:r>
+      <w:r>
+        <w:rPr>
+          <w:b/>
+          <w:bCs/>
+          <w:lang w:val="bg-BG"/>
+        </w:rPr>
+        <w:t>добавете</w:t>
+      </w:r>
+      <w:r>
+        <w:rPr>
+          <w:lang w:val="bg-BG"/>
+        </w:rPr>
+        <w:t xml:space="preserve">, но с </w:t>
+      </w:r>
+      <w:r>
+        <w:rPr>
+          <w:b/>
+          <w:bCs/>
+          <w:lang w:val="bg-BG"/>
+        </w:rPr>
+        <w:t>празен резервоар</w:t>
+      </w:r>
+      <w:r>
+        <w:rPr>
+          <w:lang w:val="bg-BG"/>
+        </w:rPr>
+        <w:t>.</w:t>
+      </w:r>
+      <w:r>
+        <w:rPr>
+          <w:b/>
+          <w:bCs/>
+          <w:lang w:val="bg-BG"/>
+        </w:rPr>
+        <w:t xml:space="preserve"> </w:t>
+      </w:r>
     </w:p>
     <w:p>
       <w:pPr>
+        <w:spacing w:after="200"/>
         <w:jc w:val="both"/>
         <w:rPr>
           <w:b/>
@@ -4573,182 +4632,133 @@
         <w:rPr>
           <w:lang w:val="bg-BG"/>
         </w:rPr>
-        <w:t xml:space="preserve">Ако </w:t>
-      </w:r>
-      <w:r>
-        <w:rPr>
-          <w:b/>
-          <w:bCs/>
-          <w:lang w:val="bg-BG"/>
-        </w:rPr>
-        <w:t xml:space="preserve">горивото за презареждане </w:t>
-      </w:r>
-      <w:r>
-        <w:rPr>
-          <w:lang w:val="bg-BG"/>
-        </w:rPr>
-        <w:t xml:space="preserve">е </w:t>
-      </w:r>
-      <w:r>
-        <w:rPr>
-          <w:b/>
-          <w:bCs/>
-          <w:lang w:val="bg-BG"/>
-        </w:rPr>
-        <w:t xml:space="preserve">повече </w:t>
-      </w:r>
-      <w:r>
-        <w:rPr>
-          <w:lang w:val="bg-BG"/>
-        </w:rPr>
-        <w:t xml:space="preserve">от наличното пространство, </w:t>
-      </w:r>
-      <w:r>
-        <w:rPr>
-          <w:b/>
-          <w:bCs/>
-          <w:lang w:val="bg-BG"/>
-        </w:rPr>
-        <w:t xml:space="preserve">отпечатайте </w:t>
-      </w:r>
-      <w:r>
-        <w:rPr>
-          <w:rFonts w:ascii="Consolas" w:eastAsia="SimSun" w:hAnsi="Consolas"/>
-          <w:b/>
-          <w:noProof/>
-          <w:color w:val="000000" w:themeColor="text1"/>
-        </w:rPr>
-        <w:t>"</w:t>
-      </w:r>
-      <w:r>
-        <w:rPr>
-          <w:b/>
-        </w:rPr>
-        <w:t>Cannot fit {fuel amount} fuel in the tank</w:t>
-      </w:r>
-      <w:r>
-        <w:rPr>
-          <w:rFonts w:ascii="Consolas" w:eastAsia="SimSun" w:hAnsi="Consolas"/>
-          <w:b/>
-          <w:noProof/>
-          <w:color w:val="000000" w:themeColor="text1"/>
-        </w:rPr>
-        <w:t>"</w:t>
-      </w:r>
-      <w:r>
-        <w:t xml:space="preserve"> </w:t>
-      </w:r>
-      <w:r>
-        <w:rPr>
-          <w:lang w:val="bg-BG"/>
-        </w:rPr>
-        <w:t xml:space="preserve">и </w:t>
-      </w:r>
-      <w:r>
-        <w:rPr>
-          <w:b/>
-          <w:bCs/>
-          <w:lang w:val="bg-BG"/>
-        </w:rPr>
-        <w:t xml:space="preserve">не добавяйте никакво гориво </w:t>
-      </w:r>
-      <w:r>
-        <w:rPr>
-          <w:lang w:val="bg-BG"/>
-        </w:rPr>
-        <w:t xml:space="preserve">към резервоара на превозното средство. Ако се направи опит да се </w:t>
-      </w:r>
-      <w:r>
-        <w:rPr>
-          <w:b/>
-          <w:bCs/>
-          <w:lang w:val="bg-BG"/>
-        </w:rPr>
-        <w:t>създаде</w:t>
-      </w:r>
-      <w:r>
-        <w:rPr>
-          <w:b/>
-          <w:bCs/>
-          <w:lang w:val="bg-BG"/>
-        </w:rPr>
-        <w:t xml:space="preserve"> </w:t>
-      </w:r>
-      <w:r>
-        <w:rPr>
-          <w:lang w:val="bg-BG"/>
-        </w:rPr>
-        <w:t xml:space="preserve">превозно средство с гориво, </w:t>
-      </w:r>
-      <w:r>
-        <w:rPr>
-          <w:b/>
-          <w:bCs/>
-          <w:lang w:val="bg-BG"/>
-        </w:rPr>
-        <w:t>повече</w:t>
-      </w:r>
-      <w:r>
-        <w:rPr>
-          <w:lang w:val="bg-BG"/>
-        </w:rPr>
-        <w:t xml:space="preserve"> от капацитета на </w:t>
-      </w:r>
-      <w:r>
-        <w:rPr>
-          <w:lang w:val="bg-BG"/>
-        </w:rPr>
-        <w:t xml:space="preserve">резервоара, го </w:t>
-      </w:r>
-      <w:r>
-        <w:rPr>
-          <w:b/>
-          <w:bCs/>
-          <w:lang w:val="bg-BG"/>
-        </w:rPr>
-        <w:t>добавете</w:t>
-      </w:r>
-      <w:r>
-        <w:rPr>
-          <w:lang w:val="bg-BG"/>
-        </w:rPr>
-        <w:t xml:space="preserve">, но с </w:t>
-      </w:r>
-      <w:r>
-        <w:rPr>
-          <w:b/>
-          <w:bCs/>
-          <w:lang w:val="bg-BG"/>
-        </w:rPr>
-        <w:t>празен резервоар</w:t>
-      </w:r>
-      <w:r>
-        <w:rPr>
-          <w:lang w:val="bg-BG"/>
-        </w:rPr>
-        <w:t>.</w:t>
-      </w:r>
-      <w:r>
-        <w:rPr>
-          <w:b/>
-          <w:bCs/>
-          <w:lang w:val="bg-BG"/>
-        </w:rPr>
-        <w:t xml:space="preserve"> </w:t>
+        <w:t xml:space="preserve">Добавете </w:t>
+      </w:r>
+      <w:r>
+        <w:rPr>
+          <w:b/>
+          <w:bCs/>
+          <w:lang w:val="bg-BG"/>
+        </w:rPr>
+        <w:t xml:space="preserve">нова команда </w:t>
+      </w:r>
+      <w:r>
+        <w:rPr>
+          <w:lang w:val="bg-BG"/>
+        </w:rPr>
+        <w:t xml:space="preserve">за автобуса. Може да го </w:t>
+      </w:r>
+      <w:r>
+        <w:rPr>
+          <w:b/>
+          <w:bCs/>
+          <w:lang w:val="bg-BG"/>
+        </w:rPr>
+        <w:t xml:space="preserve">карате със </w:t>
+      </w:r>
+      <w:r>
+        <w:rPr>
+          <w:lang w:val="bg-BG"/>
+        </w:rPr>
+        <w:t xml:space="preserve">или </w:t>
+      </w:r>
+      <w:r>
+        <w:rPr>
+          <w:b/>
+          <w:bCs/>
+          <w:lang w:val="bg-BG"/>
+        </w:rPr>
+        <w:t xml:space="preserve">без </w:t>
+      </w:r>
+      <w:r>
+        <w:rPr>
+          <w:lang w:val="bg-BG"/>
+        </w:rPr>
+        <w:t xml:space="preserve">хора. Когато превозвате хора, </w:t>
+      </w:r>
+      <w:r>
+        <w:rPr>
+          <w:b/>
+          <w:bCs/>
+          <w:lang w:val="bg-BG"/>
+        </w:rPr>
+        <w:t>климатикът е включен</w:t>
+      </w:r>
+      <w:r>
+        <w:rPr>
+          <w:lang w:val="bg-BG"/>
+        </w:rPr>
+        <w:t xml:space="preserve"> и </w:t>
+      </w:r>
+      <w:r>
+        <w:rPr>
+          <w:b/>
+          <w:bCs/>
+          <w:lang w:val="bg-BG"/>
+        </w:rPr>
+        <w:t>консумацията на гориво</w:t>
+      </w:r>
+      <w:r>
+        <w:rPr>
+          <w:lang w:val="bg-BG"/>
+        </w:rPr>
+        <w:t xml:space="preserve"> за километър се </w:t>
+      </w:r>
+      <w:r>
+        <w:rPr>
+          <w:b/>
+          <w:bCs/>
+          <w:lang w:val="bg-BG"/>
+        </w:rPr>
+        <w:t>увеличава</w:t>
+      </w:r>
+      <w:r>
+        <w:rPr>
+          <w:lang w:val="bg-BG"/>
+        </w:rPr>
+        <w:t xml:space="preserve"> с </w:t>
+      </w:r>
+      <w:r>
+        <w:rPr>
+          <w:b/>
+          <w:bCs/>
+          <w:lang w:val="bg-BG"/>
+        </w:rPr>
+        <w:t xml:space="preserve">1.4 </w:t>
+      </w:r>
+      <w:r>
+        <w:rPr>
+          <w:lang w:val="bg-BG"/>
+        </w:rPr>
+        <w:t xml:space="preserve">литра. Ако </w:t>
+      </w:r>
+      <w:r>
+        <w:rPr>
+          <w:b/>
+          <w:bCs/>
+          <w:lang w:val="bg-BG"/>
+        </w:rPr>
+        <w:t>няма хора в автобуса</w:t>
+      </w:r>
+      <w:r>
+        <w:rPr>
+          <w:lang w:val="bg-BG"/>
+        </w:rPr>
+        <w:t xml:space="preserve">, климатикът е изключен и консумацията на гориво </w:t>
+      </w:r>
+      <w:r>
+        <w:rPr>
+          <w:b/>
+          <w:bCs/>
+          <w:lang w:val="bg-BG"/>
+        </w:rPr>
+        <w:t>не се променя.</w:t>
       </w:r>
     </w:p>
     <w:p>
       <w:pPr>
         <w:jc w:val="both"/>
         <w:rPr>
-          <w:lang w:val="bg-BG"/>
-        </w:rPr>
-      </w:pPr>
-    </w:p>
-    <w:p>
-      <w:pPr>
-        <w:jc w:val="both"/>
-        <w:rPr>
           <w:b/>
           <w:bCs/>
           <w:lang w:val="bg-BG"/>
@@ -4766,21 +4776,51 @@
           <w:bCs/>
           <w:lang w:val="bg-BG"/>
         </w:rPr>
-        <w:t xml:space="preserve">нова команда </w:t>
-      </w:r>
-      <w:r>
-        <w:rPr>
-          <w:lang w:val="bg-BG"/>
-        </w:rPr>
-        <w:t xml:space="preserve">за автобуса. Може да го </w:t>
-      </w:r>
-      <w:r>
-        <w:rPr>
-          <w:b/>
-          <w:bCs/>
-          <w:lang w:val="bg-BG"/>
-        </w:rPr>
-        <w:t xml:space="preserve">карате със </w:t>
+        <w:t>валидация</w:t>
+      </w:r>
+      <w:r>
+        <w:rPr>
+          <w:lang w:val="bg-BG"/>
+        </w:rPr>
+        <w:t xml:space="preserve"> за </w:t>
+      </w:r>
+      <w:r>
+        <w:rPr>
+          <w:b/>
+          <w:bCs/>
+          <w:lang w:val="bg-BG"/>
+        </w:rPr>
+        <w:t>количеството гориво</w:t>
+      </w:r>
+      <w:r>
+        <w:rPr>
+          <w:lang w:val="bg-BG"/>
+        </w:rPr>
+        <w:t xml:space="preserve">, дадено в команда </w:t>
+      </w:r>
+      <w:r>
+        <w:rPr>
+          <w:b/>
+          <w:bCs/>
+        </w:rPr>
+        <w:t>Refuel</w:t>
+      </w:r>
+      <w:r>
+        <w:t xml:space="preserve"> – </w:t>
+      </w:r>
+      <w:r>
+        <w:rPr>
+          <w:lang w:val="bg-BG"/>
+        </w:rPr>
+        <w:t xml:space="preserve">ако е </w:t>
+      </w:r>
+      <w:r>
+        <w:rPr>
+          <w:b/>
+          <w:bCs/>
+          <w:lang w:val="bg-BG"/>
+        </w:rPr>
+        <w:t xml:space="preserve">0 </w:t>
       </w:r>
       <w:r>
         <w:rPr>
@@ -4794,182 +4834,6 @@
           <w:bCs/>
           <w:lang w:val="bg-BG"/>
         </w:rPr>
-        <w:t xml:space="preserve">без </w:t>
-      </w:r>
-      <w:r>
-        <w:rPr>
-          <w:lang w:val="bg-BG"/>
-        </w:rPr>
-        <w:t xml:space="preserve">хора. Когато превозвате хора, </w:t>
-      </w:r>
-      <w:r>
-        <w:rPr>
-          <w:b/>
-          <w:bCs/>
-          <w:lang w:val="bg-BG"/>
-        </w:rPr>
-        <w:t>климатикът е включен</w:t>
-      </w:r>
-      <w:r>
-        <w:rPr>
-          <w:lang w:val="bg-BG"/>
-        </w:rPr>
-        <w:t xml:space="preserve"> и </w:t>
-      </w:r>
-      <w:r>
-        <w:rPr>
-          <w:b/>
-          <w:bCs/>
-          <w:lang w:val="bg-BG"/>
-        </w:rPr>
-        <w:t>консумацията на гориво</w:t>
-      </w:r>
-      <w:r>
-        <w:rPr>
-          <w:lang w:val="bg-BG"/>
-        </w:rPr>
-        <w:t xml:space="preserve"> за километър се </w:t>
-      </w:r>
-      <w:r>
-        <w:rPr>
-          <w:b/>
-          <w:bCs/>
-          <w:lang w:val="bg-BG"/>
-        </w:rPr>
-        <w:t>увеличава</w:t>
-      </w:r>
-      <w:r>
-        <w:rPr>
-          <w:lang w:val="bg-BG"/>
-        </w:rPr>
-        <w:t xml:space="preserve"> с </w:t>
-      </w:r>
-      <w:r>
-        <w:rPr>
-          <w:b/>
-          <w:bCs/>
-          <w:lang w:val="bg-BG"/>
-        </w:rPr>
-        <w:t xml:space="preserve">1.4 </w:t>
-      </w:r>
-      <w:r>
-        <w:rPr>
-          <w:lang w:val="bg-BG"/>
-        </w:rPr>
-        <w:t xml:space="preserve">литра. Ако </w:t>
-      </w:r>
-      <w:r>
-        <w:rPr>
-          <w:b/>
-          <w:bCs/>
-          <w:lang w:val="bg-BG"/>
-        </w:rPr>
-        <w:t>няма хора в автобуса</w:t>
-      </w:r>
-      <w:r>
-        <w:rPr>
-          <w:lang w:val="bg-BG"/>
-        </w:rPr>
-        <w:t xml:space="preserve">, климатикът е изключен и консумацията на гориво </w:t>
-      </w:r>
-      <w:r>
-        <w:rPr>
-          <w:b/>
-          <w:bCs/>
-          <w:lang w:val="bg-BG"/>
-        </w:rPr>
-        <w:t>не се променя.</w:t>
-      </w:r>
-    </w:p>
-    <w:p>
-      <w:pPr>
-        <w:jc w:val="both"/>
-        <w:rPr>
-          <w:b/>
-          <w:bCs/>
-          <w:lang w:val="bg-BG"/>
-        </w:rPr>
-      </w:pPr>
-    </w:p>
-    <w:p>
-      <w:pPr>
-        <w:jc w:val="both"/>
-        <w:rPr>
-          <w:b/>
-          <w:bCs/>
-          <w:lang w:val="bg-BG"/>
-        </w:rPr>
-      </w:pPr>
-      <w:r>
-        <w:rPr>
-          <w:lang w:val="bg-BG"/>
-        </w:rPr>
-        <w:t xml:space="preserve">Добавете </w:t>
-      </w:r>
-      <w:r>
-        <w:rPr>
-          <w:b/>
-          <w:bCs/>
-          <w:lang w:val="bg-BG"/>
-        </w:rPr>
-        <w:t>валидация</w:t>
-      </w:r>
-      <w:r>
-        <w:rPr>
-          <w:lang w:val="bg-BG"/>
-        </w:rPr>
-        <w:t xml:space="preserve"> за </w:t>
-      </w:r>
-      <w:r>
-        <w:rPr>
-          <w:b/>
-          <w:bCs/>
-          <w:lang w:val="bg-BG"/>
-        </w:rPr>
-        <w:t>количеството гориво</w:t>
-      </w:r>
-      <w:r>
-        <w:rPr>
-          <w:lang w:val="bg-BG"/>
-        </w:rPr>
-        <w:t xml:space="preserve">, дадено в команда </w:t>
-      </w:r>
-      <w:r>
-        <w:rPr>
-          <w:b/>
-          <w:bCs/>
-        </w:rPr>
-        <w:t>Refuel</w:t>
-      </w:r>
-      <w:r>
-        <w:t xml:space="preserve"> – </w:t>
-      </w:r>
-      <w:r>
-        <w:rPr>
-          <w:lang w:val="bg-BG"/>
-        </w:rPr>
-        <w:t xml:space="preserve">ако е </w:t>
-      </w:r>
-      <w:r>
-        <w:rPr>
-          <w:b/>
-          <w:bCs/>
-          <w:lang w:val="bg-BG"/>
-        </w:rPr>
-        <w:t xml:space="preserve">0 </w:t>
-      </w:r>
-      <w:r>
-        <w:rPr>
-          <w:lang w:val="bg-BG"/>
-        </w:rPr>
-        <w:t xml:space="preserve">или </w:t>
-      </w:r>
-      <w:r>
-        <w:rPr>
-          <w:b/>
-          <w:bCs/>
-          <w:lang w:val="bg-BG"/>
-        </w:rPr>
         <w:t>отрицателно</w:t>
       </w:r>
       <w:r>
@@ -5016,13 +4880,6 @@
         </w:rPr>
         <w:t>.</w:t>
       </w:r>
-    </w:p>
-    <w:p>
-      <w:pPr>
-        <w:pStyle w:val="Heading3"/>
-        <w:spacing w:after="0"/>
-        <w:jc w:val="both"/>
-      </w:pPr>
     </w:p>
     <w:p>
       <w:pPr>
@@ -5683,12 +5540,8 @@
         <w:spacing w:before="0" w:after="0"/>
         <w:jc w:val="both"/>
         <w:rPr>
-          <w:rStyle w:val="Heading3Char"/>
-          <w:rFonts w:ascii="Consolas" w:hAnsi="Consolas"/>
-          <w:b w:val="0"/>
-          <w:color w:val="000000" w:themeColor="text1"/>
-          <w:sz w:val="22"/>
-          <w:szCs w:val="22"/>
+          <w:rFonts w:ascii="Consolas" w:eastAsiaTheme="majorEastAsia" w:hAnsi="Consolas" w:cstheme="majorBidi"/>
+          <w:color w:val="000000" w:themeColor="text1"/>
           <w:lang w:val="bg-BG"/>
         </w:rPr>
       </w:pPr>
@@ -5721,12 +5574,6 @@
         </w:rPr>
         <w:t>"</w:t>
       </w:r>
-    </w:p>
-    <w:p>
-      <w:pPr>
-        <w:pStyle w:val="Heading3"/>
-        <w:spacing w:after="0"/>
-      </w:pPr>
     </w:p>
     <w:p>
       <w:pPr>
@@ -6236,7 +6083,6 @@
           <w:szCs w:val="22"/>
           <w:lang w:val="bg-BG"/>
         </w:rPr>
-        <w:lastRenderedPageBreak/>
         <w:t xml:space="preserve">След получаване на команда </w:t>
       </w:r>
       <w:r>
@@ -6416,38 +6262,44 @@
         <w:spacing w:before="0" w:after="0"/>
         <w:jc w:val="both"/>
         <w:rPr>
-          <w:color w:val="000000" w:themeColor="text1"/>
-          <w:lang w:val="bg-BG"/>
-        </w:rPr>
-      </w:pPr>
-      <w:r>
-        <w:rPr>
           <w:rFonts w:ascii="Consolas" w:eastAsia="SimSun" w:hAnsi="Consolas"/>
           <w:b/>
           <w:noProof/>
           <w:color w:val="000000" w:themeColor="text1"/>
         </w:rPr>
+      </w:pPr>
+      <w:r>
+        <w:rPr>
+          <w:rFonts w:ascii="Consolas" w:eastAsia="SimSun" w:hAnsi="Consolas"/>
+          <w:b/>
+          <w:noProof/>
+          <w:color w:val="000000" w:themeColor="text1"/>
+        </w:rPr>
         <w:t>"Bus: {liters}"</w:t>
+      </w:r>
+      <w:r>
+        <w:rPr>
+          <w:rFonts w:ascii="Consolas" w:eastAsia="SimSun" w:hAnsi="Consolas"/>
+          <w:b/>
+          <w:noProof/>
+          <w:color w:val="000000" w:themeColor="text1"/>
+        </w:rPr>
+        <w:br w:type="page"/>
       </w:r>
     </w:p>
     <w:p>
       <w:pPr>
         <w:pStyle w:val="Heading3"/>
         <w:spacing w:after="0"/>
-      </w:pPr>
-    </w:p>
-    <w:p>
-      <w:pPr>
-        <w:pStyle w:val="Heading3"/>
-        <w:spacing w:after="0"/>
-        <w:rPr>
-          <w:lang w:val="bg-BG"/>
-        </w:rPr>
-      </w:pPr>
-      <w:r>
-        <w:rPr>
-          <w:lang w:val="bg-BG"/>
-        </w:rPr>
+        <w:rPr>
+          <w:lang w:val="bg-BG"/>
+        </w:rPr>
+      </w:pPr>
+      <w:r>
+        <w:rPr>
+          <w:lang w:val="bg-BG"/>
+        </w:rPr>
+        <w:lastRenderedPageBreak/>
         <w:t>Примери</w:t>
       </w:r>
     </w:p>
@@ -7342,16 +7194,7 @@
         </w:tc>
       </w:tr>
     </w:tbl>
-    <w:p>
-      <w:pPr>
-        <w:pStyle w:val="Heading2"/>
-        <w:numPr>
-          <w:ilvl w:val="0"/>
-          <w:numId w:val="0"/>
-        </w:numPr>
-        <w:ind w:left="360"/>
-      </w:pPr>
-    </w:p>
+    <w:p/>
     <w:sectPr>
       <w:headerReference w:type="default" r:id="rId14"/>
       <w:footerReference w:type="default" r:id="rId15"/>
@@ -7579,21 +7422,12 @@
                             </w:rPr>
                             <w:t xml:space="preserve">© </w:t>
                           </w:r>
-                          <w:proofErr w:type="spellStart"/>
                           <w:r>
                             <w:rPr>
                               <w:sz w:val="17"/>
                               <w:szCs w:val="17"/>
                             </w:rPr>
-                            <w:t>SoftUni</w:t>
-                          </w:r>
-                          <w:proofErr w:type="spellEnd"/>
-                          <w:r>
-                            <w:rPr>
-                              <w:sz w:val="17"/>
-                              <w:szCs w:val="17"/>
-                            </w:rPr>
-                            <w:t xml:space="preserve"> – </w:t>
+                            <w:t xml:space="preserve">SoftUni – </w:t>
                           </w:r>
                           <w:hyperlink r:id="rId1" w:history="1">
                             <w:r>
@@ -8288,21 +8122,12 @@
                       </w:rPr>
                       <w:t xml:space="preserve">© </w:t>
                     </w:r>
-                    <w:proofErr w:type="spellStart"/>
                     <w:r>
                       <w:rPr>
                         <w:sz w:val="17"/>
                         <w:szCs w:val="17"/>
                       </w:rPr>
-                      <w:t>SoftUni</w:t>
-                    </w:r>
-                    <w:proofErr w:type="spellEnd"/>
-                    <w:r>
-                      <w:rPr>
-                        <w:sz w:val="17"/>
-                        <w:szCs w:val="17"/>
-                      </w:rPr>
-                      <w:t xml:space="preserve"> – </w:t>
+                      <w:t xml:space="preserve">SoftUni – </w:t>
                     </w:r>
                     <w:hyperlink r:id="rId20" w:history="1">
                       <w:r>
@@ -8445,7 +8270,7 @@
                                   </pic:cNvPicPr>
                                 </pic:nvPicPr>
                                 <pic:blipFill>
-                                  <a:blip r:embed="rId21">
+                                  <a:blip r:embed="rId2">
                                     <a:extLst>
                                       <a:ext uri="{28A0092B-C50C-407E-A947-70E740481C1C}">
                                         <a14:useLocalDpi xmlns:a14="http://schemas.microsoft.com/office/drawing/2010/main" val="0"/>
@@ -8494,7 +8319,7 @@
                           <wp:extent cx="180000" cy="180000"/>
                           <wp:effectExtent l="0" t="0" r="0" b="0"/>
                           <wp:docPr id="2" name="Picture 2">
-                            <a:hlinkClick xmlns:a="http://schemas.openxmlformats.org/drawingml/2006/main" r:id="rId22"/>
+                            <a:hlinkClick xmlns:a="http://schemas.openxmlformats.org/drawingml/2006/main" r:id="rId3"/>
                           </wp:docPr>
                           <wp:cNvGraphicFramePr>
                             <a:graphicFrameLocks xmlns:a="http://schemas.openxmlformats.org/drawingml/2006/main" noChangeAspect="1"/>
@@ -8504,14 +8329,14 @@
                               <pic:pic xmlns:pic="http://schemas.openxmlformats.org/drawingml/2006/picture">
                                 <pic:nvPicPr>
                                   <pic:cNvPr id="2" name="Picture 2">
-                                    <a:hlinkClick r:id="rId22"/>
+                                    <a:hlinkClick r:id="rId3"/>
                                   </pic:cNvPr>
                                   <pic:cNvPicPr>
                                     <a:picLocks noChangeAspect="1" noChangeArrowheads="1"/>
                                   </pic:cNvPicPr>
                                 </pic:nvPicPr>
                                 <pic:blipFill>
-                                  <a:blip r:embed="rId23">
+                                  <a:blip r:embed="rId4">
                                     <a:extLst>
                                       <a:ext uri="{28A0092B-C50C-407E-A947-70E740481C1C}">
                                         <a14:useLocalDpi xmlns:a14="http://schemas.microsoft.com/office/drawing/2010/main" val="0"/>
@@ -8560,7 +8385,7 @@
                           <wp:extent cx="180000" cy="180000"/>
                           <wp:effectExtent l="0" t="0" r="0" b="0"/>
                           <wp:docPr id="5" name="Picture 5" title="Software University @ Facebook">
-                            <a:hlinkClick xmlns:a="http://schemas.openxmlformats.org/drawingml/2006/main" r:id="rId24"/>
+                            <a:hlinkClick xmlns:a="http://schemas.openxmlformats.org/drawingml/2006/main" r:id="rId5"/>
                           </wp:docPr>
                           <wp:cNvGraphicFramePr>
                             <a:graphicFrameLocks xmlns:a="http://schemas.openxmlformats.org/drawingml/2006/main" noChangeAspect="1"/>
@@ -8570,12 +8395,12 @@
                               <pic:pic xmlns:pic="http://schemas.openxmlformats.org/drawingml/2006/picture">
                                 <pic:nvPicPr>
                                   <pic:cNvPr id="5" name="Picture 5" title="Software University @ Facebook">
-                                    <a:hlinkClick r:id="rId24"/>
+                                    <a:hlinkClick r:id="rId5"/>
                                   </pic:cNvPr>
                                   <pic:cNvPicPr/>
                                 </pic:nvPicPr>
                                 <pic:blipFill>
-                                  <a:blip r:embed="rId25"/>
+                                  <a:blip r:embed="rId6"/>
                                   <a:stretch>
                                     <a:fillRect/>
                                   </a:stretch>
@@ -8613,7 +8438,7 @@
                           <wp:extent cx="180000" cy="180000"/>
                           <wp:effectExtent l="0" t="0" r="0" b="0"/>
                           <wp:docPr id="20" name="Picture 20">
-                            <a:hlinkClick xmlns:a="http://schemas.openxmlformats.org/drawingml/2006/main" r:id="rId26"/>
+                            <a:hlinkClick xmlns:a="http://schemas.openxmlformats.org/drawingml/2006/main" r:id="rId7"/>
                           </wp:docPr>
                           <wp:cNvGraphicFramePr>
                             <a:graphicFrameLocks xmlns:a="http://schemas.openxmlformats.org/drawingml/2006/main" noChangeAspect="1"/>
@@ -8623,20 +8448,20 @@
                               <pic:pic xmlns:pic="http://schemas.openxmlformats.org/drawingml/2006/picture">
                                 <pic:nvPicPr>
                                   <pic:cNvPr id="20" name="Picture 20">
-                                    <a:hlinkClick r:id="rId26"/>
+                                    <a:hlinkClick r:id="rId7"/>
                                   </pic:cNvPr>
                                   <pic:cNvPicPr>
                                     <a:picLocks noChangeAspect="1" noChangeArrowheads="1"/>
                                   </pic:cNvPicPr>
                                 </pic:nvPicPr>
                                 <pic:blipFill>
-                                  <a:blip r:embed="rId27">
+                                  <a:blip r:embed="rId8">
                                     <a:extLst>
                                       <a:ext uri="{28A0092B-C50C-407E-A947-70E740481C1C}">
                                         <a14:useLocalDpi xmlns:a14="http://schemas.microsoft.com/office/drawing/2010/main" val="0"/>
                                       </a:ext>
                                       <a:ext uri="{837473B0-CC2E-450A-ABE3-18F120FF3D39}">
-                                        <a1611:picAttrSrcUrl xmlns:a1611="http://schemas.microsoft.com/office/drawing/2016/11/main" r:id="rId28"/>
+                                        <a1611:picAttrSrcUrl xmlns:a1611="http://schemas.microsoft.com/office/drawing/2016/11/main" r:id="rId9"/>
                                       </a:ext>
                                     </a:extLst>
                                   </a:blip>
@@ -8682,7 +8507,7 @@
                           <wp:extent cx="180000" cy="180000"/>
                           <wp:effectExtent l="0" t="0" r="0" b="0"/>
                           <wp:docPr id="7" name="Picture 7" title="Software University @ Twitter">
-                            <a:hlinkClick xmlns:a="http://schemas.openxmlformats.org/drawingml/2006/main" r:id="rId29"/>
+                            <a:hlinkClick xmlns:a="http://schemas.openxmlformats.org/drawingml/2006/main" r:id="rId10"/>
                           </wp:docPr>
                           <wp:cNvGraphicFramePr>
                             <a:graphicFrameLocks xmlns:a="http://schemas.openxmlformats.org/drawingml/2006/main" noChangeAspect="1"/>
@@ -8692,12 +8517,12 @@
                               <pic:pic xmlns:pic="http://schemas.openxmlformats.org/drawingml/2006/picture">
                                 <pic:nvPicPr>
                                   <pic:cNvPr id="7" name="Picture 7" title="Software University @ Twitter">
-                                    <a:hlinkClick r:id="rId29"/>
+                                    <a:hlinkClick r:id="rId10"/>
                                   </pic:cNvPr>
                                   <pic:cNvPicPr/>
                                 </pic:nvPicPr>
                                 <pic:blipFill>
-                                  <a:blip r:embed="rId30"/>
+                                  <a:blip r:embed="rId11"/>
                                   <a:stretch>
                                     <a:fillRect/>
                                   </a:stretch>
@@ -8735,7 +8560,7 @@
                           <wp:extent cx="180000" cy="180000"/>
                           <wp:effectExtent l="0" t="0" r="0" b="0"/>
                           <wp:docPr id="17" name="Picture 17" title="Software University @ YouTube">
-                            <a:hlinkClick xmlns:a="http://schemas.openxmlformats.org/drawingml/2006/main" r:id="rId31"/>
+                            <a:hlinkClick xmlns:a="http://schemas.openxmlformats.org/drawingml/2006/main" r:id="rId12"/>
                           </wp:docPr>
                           <wp:cNvGraphicFramePr>
                             <a:graphicFrameLocks xmlns:a="http://schemas.openxmlformats.org/drawingml/2006/main" noChangeAspect="1"/>
@@ -8745,12 +8570,12 @@
                               <pic:pic xmlns:pic="http://schemas.openxmlformats.org/drawingml/2006/picture">
                                 <pic:nvPicPr>
                                   <pic:cNvPr id="17" name="Picture 17" title="Software University @ YouTube">
-                                    <a:hlinkClick r:id="rId31"/>
+                                    <a:hlinkClick r:id="rId12"/>
                                   </pic:cNvPr>
                                   <pic:cNvPicPr/>
                                 </pic:nvPicPr>
                                 <pic:blipFill>
-                                  <a:blip r:embed="rId32"/>
+                                  <a:blip r:embed="rId13"/>
                                   <a:stretch>
                                     <a:fillRect/>
                                   </a:stretch>
@@ -8788,7 +8613,7 @@
                           <wp:extent cx="180000" cy="180000"/>
                           <wp:effectExtent l="0" t="0" r="0" b="0"/>
                           <wp:docPr id="21" name="Picture 21">
-                            <a:hlinkClick xmlns:a="http://schemas.openxmlformats.org/drawingml/2006/main" r:id="rId33"/>
+                            <a:hlinkClick xmlns:a="http://schemas.openxmlformats.org/drawingml/2006/main" r:id="rId14"/>
                           </wp:docPr>
                           <wp:cNvGraphicFramePr>
                             <a:graphicFrameLocks xmlns:a="http://schemas.openxmlformats.org/drawingml/2006/main" noChangeAspect="1"/>
@@ -8798,14 +8623,14 @@
                               <pic:pic xmlns:pic="http://schemas.openxmlformats.org/drawingml/2006/picture">
                                 <pic:nvPicPr>
                                   <pic:cNvPr id="21" name="Picture 21">
-                                    <a:hlinkClick r:id="rId33"/>
+                                    <a:hlinkClick r:id="rId14"/>
                                   </pic:cNvPr>
                                   <pic:cNvPicPr>
                                     <a:picLocks noChangeAspect="1" noChangeArrowheads="1"/>
                                   </pic:cNvPicPr>
                                 </pic:nvPicPr>
                                 <pic:blipFill rotWithShape="1">
-                                  <a:blip r:embed="rId34">
+                                  <a:blip r:embed="rId15">
                                     <a:extLst>
                                       <a:ext uri="{28A0092B-C50C-407E-A947-70E740481C1C}">
                                         <a14:useLocalDpi xmlns:a14="http://schemas.microsoft.com/office/drawing/2010/main" val="0"/>
@@ -8857,7 +8682,7 @@
                           <wp:extent cx="180000" cy="180000"/>
                           <wp:effectExtent l="0" t="0" r="0" b="0"/>
                           <wp:docPr id="22" name="Picture 22">
-                            <a:hlinkClick xmlns:a="http://schemas.openxmlformats.org/drawingml/2006/main" r:id="rId35"/>
+                            <a:hlinkClick xmlns:a="http://schemas.openxmlformats.org/drawingml/2006/main" r:id="rId16"/>
                           </wp:docPr>
                           <wp:cNvGraphicFramePr>
                             <a:graphicFrameLocks xmlns:a="http://schemas.openxmlformats.org/drawingml/2006/main" noChangeAspect="1"/>
@@ -8867,14 +8692,14 @@
                               <pic:pic xmlns:pic="http://schemas.openxmlformats.org/drawingml/2006/picture">
                                 <pic:nvPicPr>
                                   <pic:cNvPr id="22" name="Picture 22">
-                                    <a:hlinkClick r:id="rId35"/>
+                                    <a:hlinkClick r:id="rId16"/>
                                   </pic:cNvPr>
                                   <pic:cNvPicPr>
                                     <a:picLocks noChangeAspect="1" noChangeArrowheads="1"/>
                                   </pic:cNvPicPr>
                                 </pic:nvPicPr>
                                 <pic:blipFill>
-                                  <a:blip r:embed="rId36">
+                                  <a:blip r:embed="rId17">
                                     <a:extLst>
                                       <a:ext uri="{28A0092B-C50C-407E-A947-70E740481C1C}">
                                         <a14:useLocalDpi xmlns:a14="http://schemas.microsoft.com/office/drawing/2010/main" val="0"/>
@@ -8923,7 +8748,7 @@
                           <wp:extent cx="180000" cy="180000"/>
                           <wp:effectExtent l="0" t="0" r="0" b="0"/>
                           <wp:docPr id="23" name="Picture 23" title="Software University: Email Us">
-                            <a:hlinkClick xmlns:a="http://schemas.openxmlformats.org/drawingml/2006/main" r:id="rId37"/>
+                            <a:hlinkClick xmlns:a="http://schemas.openxmlformats.org/drawingml/2006/main" r:id="rId18"/>
                           </wp:docPr>
                           <wp:cNvGraphicFramePr>
                             <a:graphicFrameLocks xmlns:a="http://schemas.openxmlformats.org/drawingml/2006/main" noChangeAspect="1"/>
@@ -8933,12 +8758,12 @@
                               <pic:pic xmlns:pic="http://schemas.openxmlformats.org/drawingml/2006/picture">
                                 <pic:nvPicPr>
                                   <pic:cNvPr id="23" name="Picture 23" title="Software University: Email Us">
-                                    <a:hlinkClick r:id="rId37"/>
+                                    <a:hlinkClick r:id="rId18"/>
                                   </pic:cNvPr>
                                   <pic:cNvPicPr/>
                                 </pic:nvPicPr>
                                 <pic:blipFill>
-                                  <a:blip r:embed="rId38"/>
+                                  <a:blip r:embed="rId19"/>
                                   <a:stretch>
                                     <a:fillRect/>
                                   </a:stretch>
@@ -9000,7 +8825,7 @@
                   </pic:cNvPicPr>
                 </pic:nvPicPr>
                 <pic:blipFill>
-                  <a:blip r:embed="rId39">
+                  <a:blip r:embed="rId21">
                     <a:extLst>
                       <a:ext uri="{28A0092B-C50C-407E-A947-70E740481C1C}">
                         <a14:useLocalDpi xmlns:a14="http://schemas.microsoft.com/office/drawing/2010/main" val="0"/>
@@ -11847,14 +11672,15 @@
     <w:link w:val="Heading2Char"/>
     <w:uiPriority w:val="9"/>
     <w:qFormat/>
-    <w:rsid w:val="006E55B4"/>
+    <w:rsid w:val="00186021"/>
     <w:pPr>
       <w:keepNext/>
       <w:keepLines/>
       <w:numPr>
         <w:numId w:val="1"/>
       </w:numPr>
-      <w:spacing w:before="200" w:after="40"/>
+      <w:spacing w:before="400" w:after="40"/>
+      <w:ind w:left="357" w:hanging="357"/>
       <w:outlineLvl w:val="1"/>
     </w:pPr>
     <w:rPr>
@@ -11874,11 +11700,11 @@
     <w:uiPriority w:val="9"/>
     <w:unhideWhenUsed/>
     <w:qFormat/>
-    <w:rsid w:val="008C5930"/>
+    <w:rsid w:val="00186021"/>
     <w:pPr>
       <w:keepNext/>
       <w:keepLines/>
-      <w:spacing w:before="120" w:after="40"/>
+      <w:spacing w:before="300" w:after="40"/>
       <w:outlineLvl w:val="2"/>
     </w:pPr>
     <w:rPr>
@@ -11937,7 +11763,6 @@
   <w:style w:type="character" w:default="1" w:styleId="DefaultParagraphFont">
     <w:name w:val="Default Paragraph Font"/>
     <w:uiPriority w:val="1"/>
-    <w:semiHidden/>
     <w:unhideWhenUsed/>
   </w:style>
   <w:style w:type="table" w:default="1" w:styleId="TableNormal">
@@ -12064,7 +11889,7 @@
     <w:basedOn w:val="DefaultParagraphFont"/>
     <w:link w:val="Heading2"/>
     <w:uiPriority w:val="9"/>
-    <w:rsid w:val="006E55B4"/>
+    <w:rsid w:val="00186021"/>
     <w:rPr>
       <w:rFonts w:eastAsiaTheme="majorEastAsia" w:cstheme="majorBidi"/>
       <w:b/>
@@ -12107,7 +11932,7 @@
     <w:link w:val="Heading3"/>
     <w:uiPriority w:val="9"/>
     <w:qFormat/>
-    <w:rsid w:val="008C5930"/>
+    <w:rsid w:val="00186021"/>
     <w:rPr>
       <w:rFonts w:eastAsiaTheme="majorEastAsia" w:cstheme="majorBidi"/>
       <w:b/>

</xml_diff>